<commit_message>
Reduce phone interview assessment levels to 3 (Exceeds, Meets, Does Not Meet)
</commit_message>
<xml_diff>
--- a/toolkit/assessment-strategy/phone-interview-template.docx
+++ b/toolkit/assessment-strategy/phone-interview-template.docx
@@ -1,11 +1,13 @@
 
 <file path=word/document.xml><?xml version="1.0" encoding="utf-8"?>
-<w:document xmlns:wpc="http://schemas.microsoft.com/office/word/2010/wordprocessingCanvas" xmlns:cx="http://schemas.microsoft.com/office/drawing/2014/chartex" xmlns:cx1="http://schemas.microsoft.com/office/drawing/2015/9/8/chartex" xmlns:mc="http://schemas.openxmlformats.org/markup-compatibility/2006" xmlns:o="urn:schemas-microsoft-com:office:office" xmlns:r="http://schemas.openxmlformats.org/officeDocument/2006/relationships" xmlns:m="http://schemas.openxmlformats.org/officeDocument/2006/math" xmlns:v="urn:schemas-microsoft-com:vml" xmlns:wp14="http://schemas.microsoft.com/office/word/2010/wordprocessingDrawing" xmlns:wp="http://schemas.openxmlformats.org/drawingml/2006/wordprocessingDrawing" xmlns:w10="urn:schemas-microsoft-com:office:word" xmlns:w="http://schemas.openxmlformats.org/wordprocessingml/2006/main" xmlns:w14="http://schemas.microsoft.com/office/word/2010/wordml" xmlns:w15="http://schemas.microsoft.com/office/word/2012/wordml" xmlns:w16se="http://schemas.microsoft.com/office/word/2015/wordml/symex" xmlns:wpg="http://schemas.microsoft.com/office/word/2010/wordprocessingGroup" xmlns:wpi="http://schemas.microsoft.com/office/word/2010/wordprocessingInk" xmlns:wne="http://schemas.microsoft.com/office/word/2006/wordml" xmlns:wps="http://schemas.microsoft.com/office/word/2010/wordprocessingShape" mc:Ignorable="w14 w15 w16se wp14">
+<w:document xmlns:wpc="http://schemas.microsoft.com/office/word/2010/wordprocessingCanvas" xmlns:cx="http://schemas.microsoft.com/office/drawing/2014/chartex" xmlns:cx1="http://schemas.microsoft.com/office/drawing/2015/9/8/chartex" xmlns:cx2="http://schemas.microsoft.com/office/drawing/2015/10/21/chartex" xmlns:cx3="http://schemas.microsoft.com/office/drawing/2016/5/9/chartex" xmlns:cx4="http://schemas.microsoft.com/office/drawing/2016/5/10/chartex" xmlns:cx5="http://schemas.microsoft.com/office/drawing/2016/5/11/chartex" xmlns:cx6="http://schemas.microsoft.com/office/drawing/2016/5/12/chartex" xmlns:cx7="http://schemas.microsoft.com/office/drawing/2016/5/13/chartex" xmlns:cx8="http://schemas.microsoft.com/office/drawing/2016/5/14/chartex" xmlns:mc="http://schemas.openxmlformats.org/markup-compatibility/2006" xmlns:aink="http://schemas.microsoft.com/office/drawing/2016/ink" xmlns:am3d="http://schemas.microsoft.com/office/drawing/2017/model3d" xmlns:o="urn:schemas-microsoft-com:office:office" xmlns:r="http://schemas.openxmlformats.org/officeDocument/2006/relationships" xmlns:m="http://schemas.openxmlformats.org/officeDocument/2006/math" xmlns:v="urn:schemas-microsoft-com:vml" xmlns:wp14="http://schemas.microsoft.com/office/word/2010/wordprocessingDrawing" xmlns:wp="http://schemas.openxmlformats.org/drawingml/2006/wordprocessingDrawing" xmlns:w10="urn:schemas-microsoft-com:office:word" xmlns:w="http://schemas.openxmlformats.org/wordprocessingml/2006/main" xmlns:w14="http://schemas.microsoft.com/office/word/2010/wordml" xmlns:w15="http://schemas.microsoft.com/office/word/2012/wordml" xmlns:w16cid="http://schemas.microsoft.com/office/word/2016/wordml/cid" xmlns:w16se="http://schemas.microsoft.com/office/word/2015/wordml/symex" xmlns:wpg="http://schemas.microsoft.com/office/word/2010/wordprocessingGroup" xmlns:wpi="http://schemas.microsoft.com/office/word/2010/wordprocessingInk" xmlns:wne="http://schemas.microsoft.com/office/word/2006/wordml" xmlns:wps="http://schemas.microsoft.com/office/word/2010/wordprocessingShape" mc:Ignorable="w14 w15 w16se w16cid wp14">
   <w:body>
     <w:p>
       <w:pPr>
         <w:pStyle w:val="Heading1"/>
       </w:pPr>
+      <w:bookmarkStart w:id="0" w:name="_GoBack"/>
+      <w:bookmarkEnd w:id="0"/>
       <w:r>
         <w:t>{AGENCY}</w:t>
       </w:r>
@@ -75,7 +77,39 @@
           <w:rFonts w:cs="Arial"/>
           <w:szCs w:val="22"/>
         </w:rPr>
-        <w:t>Save the document using the naming convention: [ApplicantName]Interview[Number] (i.e.</w:t>
+        <w:t>Save the document using the naming convention: [</w:t>
+      </w:r>
+      <w:proofErr w:type="spellStart"/>
+      <w:r>
+        <w:rPr>
+          <w:rFonts w:cs="Arial"/>
+          <w:szCs w:val="22"/>
+        </w:rPr>
+        <w:t>ApplicantName</w:t>
+      </w:r>
+      <w:proofErr w:type="spellEnd"/>
+      <w:r>
+        <w:rPr>
+          <w:rFonts w:cs="Arial"/>
+          <w:szCs w:val="22"/>
+        </w:rPr>
+        <w:t>]</w:t>
+      </w:r>
+      <w:proofErr w:type="gramStart"/>
+      <w:r>
+        <w:rPr>
+          <w:rFonts w:cs="Arial"/>
+          <w:szCs w:val="22"/>
+        </w:rPr>
+        <w:t>Interview[</w:t>
+      </w:r>
+      <w:proofErr w:type="gramEnd"/>
+      <w:r>
+        <w:rPr>
+          <w:rFonts w:cs="Arial"/>
+          <w:szCs w:val="22"/>
+        </w:rPr>
+        <w:t>Number] (i.e.</w:t>
       </w:r>
       <w:r>
         <w:rPr>
@@ -525,8 +559,8 @@
           <w:rFonts w:cs="Arial"/>
         </w:rPr>
       </w:pPr>
-      <w:bookmarkStart w:id="0" w:name="_gjdgxs" w:colFirst="0" w:colLast="0"/>
-      <w:bookmarkEnd w:id="0"/>
+      <w:bookmarkStart w:id="1" w:name="_gjdgxs" w:colFirst="0" w:colLast="0"/>
+      <w:bookmarkEnd w:id="1"/>
     </w:p>
     <w:p>
       <w:pPr>
@@ -1131,8 +1165,13 @@
         </w:numPr>
       </w:pPr>
       <w:r>
-        <w:t>Can you tell me more about ___ ?</w:t>
-      </w:r>
+        <w:t>Can you tell me more about __</w:t>
+      </w:r>
+      <w:proofErr w:type="gramStart"/>
+      <w:r>
+        <w:t>_ ?</w:t>
+      </w:r>
+      <w:proofErr w:type="gramEnd"/>
     </w:p>
     <w:p>
       <w:pPr>
@@ -1532,8 +1571,13 @@
         </w:numPr>
       </w:pPr>
       <w:r>
-        <w:t>Can you tell me more about ___ ?</w:t>
-      </w:r>
+        <w:t>Can you tell me more about __</w:t>
+      </w:r>
+      <w:proofErr w:type="gramStart"/>
+      <w:r>
+        <w:t>_ ?</w:t>
+      </w:r>
+      <w:proofErr w:type="gramEnd"/>
     </w:p>
     <w:p>
       <w:pPr>
@@ -1849,8 +1893,13 @@
         </w:numPr>
       </w:pPr>
       <w:r>
-        <w:t>Can you tell me more about ___ ?</w:t>
-      </w:r>
+        <w:t>Can you tell me more about __</w:t>
+      </w:r>
+      <w:proofErr w:type="gramStart"/>
+      <w:r>
+        <w:t>_ ?</w:t>
+      </w:r>
+      <w:proofErr w:type="gramEnd"/>
     </w:p>
     <w:p>
       <w:pPr>
@@ -2132,8 +2181,13 @@
         </w:numPr>
       </w:pPr>
       <w:r>
-        <w:t>Can you tell me more about ___ ?</w:t>
-      </w:r>
+        <w:t>Can you tell me more about __</w:t>
+      </w:r>
+      <w:proofErr w:type="gramStart"/>
+      <w:r>
+        <w:t>_ ?</w:t>
+      </w:r>
+      <w:proofErr w:type="gramEnd"/>
     </w:p>
     <w:p>
       <w:pPr>
@@ -2564,7 +2618,16 @@
     <w:p/>
     <w:p>
       <w:r>
-        <w:t>&lt;insert PROFICIENCY-LEVEL-1 description&gt;</w:t>
+        <w:t xml:space="preserve">&lt;insert </w:t>
+      </w:r>
+      <w:r>
+        <w:t>CORE-COMPETENCY-1</w:t>
+      </w:r>
+      <w:r>
+        <w:t xml:space="preserve"> </w:t>
+      </w:r>
+      <w:r>
+        <w:t>description&gt;</w:t>
       </w:r>
     </w:p>
     <w:p/>
@@ -2604,7 +2667,7 @@
       </w:tr>
       <w:tr>
         <w:trPr>
-          <w:trHeight w:val="720"/>
+          <w:trHeight w:val="458"/>
         </w:trPr>
         <w:tc>
           <w:tcPr>
@@ -2654,33 +2717,8 @@
                 <w:color w:val="24292E"/>
                 <w:szCs w:val="22"/>
               </w:rPr>
-              <w:t>Unfamiliar</w:t>
-            </w:r>
-          </w:p>
-          <w:p>
-            <w:r>
-              <w:t xml:space="preserve">&lt;insert “unfamiliar” </w:t>
-            </w:r>
-            <w:r>
-              <w:t>PROFICIENCY-LEVEL-</w:t>
-            </w:r>
-            <w:r>
-              <w:t>1</w:t>
-            </w:r>
-            <w:r>
-              <w:t xml:space="preserve"> description&gt;</w:t>
-            </w:r>
-          </w:p>
-          <w:p>
-            <w:pPr>
-              <w:rPr>
-                <w:rFonts w:cs="Arial"/>
-                <w:b/>
-                <w:bCs/>
-                <w:color w:val="24292E"/>
-                <w:szCs w:val="22"/>
-              </w:rPr>
-            </w:pPr>
+              <w:t xml:space="preserve">Does not meet </w:t>
+            </w:r>
           </w:p>
         </w:tc>
       </w:tr>
@@ -2736,21 +2774,17 @@
                 <w:color w:val="24292E"/>
                 <w:szCs w:val="22"/>
               </w:rPr>
-              <w:t>Familiar</w:t>
-            </w:r>
-          </w:p>
-          <w:p>
-            <w:r>
-              <w:t xml:space="preserve">&lt;insert “familiar” </w:t>
-            </w:r>
-            <w:r>
-              <w:t>PROFICIENCY-LEVEL-</w:t>
-            </w:r>
-            <w:r>
-              <w:t>1</w:t>
-            </w:r>
-            <w:r>
-              <w:t xml:space="preserve"> description&gt;</w:t>
+              <w:t>Meets</w:t>
+            </w:r>
+            <w:r>
+              <w:rPr>
+                <w:rFonts w:cs="Arial"/>
+                <w:b/>
+                <w:bCs/>
+                <w:color w:val="24292E"/>
+                <w:szCs w:val="22"/>
+              </w:rPr>
+              <w:t xml:space="preserve"> (Minimum qualification)</w:t>
             </w:r>
           </w:p>
           <w:p>
@@ -2761,6 +2795,39 @@
                 <w:szCs w:val="22"/>
               </w:rPr>
             </w:pPr>
+            <w:r>
+              <w:rPr>
+                <w:rFonts w:cs="Arial"/>
+                <w:color w:val="24292E"/>
+                <w:szCs w:val="22"/>
+              </w:rPr>
+              <w:t>&lt;insert “</w:t>
+            </w:r>
+            <w:r>
+              <w:rPr>
+                <w:rFonts w:cs="Arial"/>
+                <w:color w:val="24292E"/>
+                <w:szCs w:val="22"/>
+              </w:rPr>
+              <w:t>meets</w:t>
+            </w:r>
+            <w:r>
+              <w:rPr>
+                <w:rFonts w:cs="Arial"/>
+                <w:color w:val="24292E"/>
+                <w:szCs w:val="22"/>
+              </w:rPr>
+              <w:t xml:space="preserve">” </w:t>
+            </w:r>
+            <w:r>
+              <w:t>PROFICIENCY-LEVEL-</w:t>
+            </w:r>
+            <w:r>
+              <w:t>1</w:t>
+            </w:r>
+            <w:r>
+              <w:t xml:space="preserve"> description&gt;</w:t>
+            </w:r>
           </w:p>
         </w:tc>
       </w:tr>
@@ -2816,17 +2883,7 @@
                 <w:color w:val="24292E"/>
                 <w:szCs w:val="22"/>
               </w:rPr>
-              <w:t>Experienced</w:t>
-            </w:r>
-            <w:r>
-              <w:rPr>
-                <w:rFonts w:cs="Arial"/>
-                <w:b/>
-                <w:bCs/>
-                <w:color w:val="24292E"/>
-                <w:szCs w:val="22"/>
-              </w:rPr>
-              <w:t xml:space="preserve"> (Minimum qualification)</w:t>
+              <w:t>Exceeds</w:t>
             </w:r>
           </w:p>
           <w:p>
@@ -2843,90 +2900,23 @@
                 <w:color w:val="24292E"/>
                 <w:szCs w:val="22"/>
               </w:rPr>
-              <w:t xml:space="preserve">&lt;insert “experienced” </w:t>
-            </w:r>
-            <w:r>
-              <w:t>PROFICIENCY-LEVEL-</w:t>
-            </w:r>
-            <w:r>
-              <w:t>1</w:t>
-            </w:r>
-            <w:r>
-              <w:t xml:space="preserve"> description&gt;</w:t>
-            </w:r>
-          </w:p>
-        </w:tc>
-      </w:tr>
-      <w:tr>
-        <w:trPr>
-          <w:trHeight w:val="720"/>
-        </w:trPr>
-        <w:tc>
-          <w:tcPr>
-            <w:tcW w:w="1435" w:type="dxa"/>
-          </w:tcPr>
-          <w:p>
-            <w:pPr>
-              <w:rPr>
-                <w:rFonts w:cs="Arial"/>
-                <w:b/>
-                <w:bCs/>
-                <w:color w:val="24292E"/>
-                <w:szCs w:val="22"/>
-              </w:rPr>
-            </w:pPr>
-            <w:r>
-              <w:rPr>
-                <w:rFonts w:cs="Arial"/>
-                <w:b/>
-                <w:bCs/>
-                <w:color w:val="24292E"/>
-                <w:szCs w:val="22"/>
-              </w:rPr>
-              <w:t>_____</w:t>
-            </w:r>
-          </w:p>
-        </w:tc>
-        <w:tc>
-          <w:tcPr>
-            <w:tcW w:w="9355" w:type="dxa"/>
-          </w:tcPr>
-          <w:p>
-            <w:pPr>
-              <w:rPr>
-                <w:rFonts w:cs="Arial"/>
-                <w:b/>
-                <w:bCs/>
-                <w:color w:val="24292E"/>
-                <w:szCs w:val="22"/>
-              </w:rPr>
-            </w:pPr>
-            <w:r>
-              <w:rPr>
-                <w:rFonts w:cs="Arial"/>
-                <w:b/>
-                <w:bCs/>
-                <w:color w:val="24292E"/>
-                <w:szCs w:val="22"/>
-              </w:rPr>
-              <w:t>Master</w:t>
-            </w:r>
-          </w:p>
-          <w:p>
-            <w:pPr>
+              <w:t>&lt;insert “</w:t>
+            </w:r>
+            <w:r>
               <w:rPr>
                 <w:rFonts w:cs="Arial"/>
                 <w:color w:val="24292E"/>
                 <w:szCs w:val="22"/>
               </w:rPr>
-            </w:pPr>
+              <w:t>exceeds</w:t>
+            </w:r>
             <w:r>
               <w:rPr>
                 <w:rFonts w:cs="Arial"/>
                 <w:color w:val="24292E"/>
                 <w:szCs w:val="22"/>
               </w:rPr>
-              <w:t xml:space="preserve">&lt;insert “master” </w:t>
+              <w:t xml:space="preserve">” </w:t>
             </w:r>
             <w:r>
               <w:t>PROFICIENCY-LEVEL-</w:t>
@@ -3168,10 +3158,13 @@
         <w:t xml:space="preserve">&lt;insert </w:t>
       </w:r>
       <w:r>
-        <w:t>PROFICIENCY-LEVEL-</w:t>
-      </w:r>
-      <w:r>
-        <w:t>2 description&gt;</w:t>
+        <w:t>CORE-COMPETENCY-2</w:t>
+      </w:r>
+      <w:r>
+        <w:t xml:space="preserve"> </w:t>
+      </w:r>
+      <w:r>
+        <w:t>description&gt;</w:t>
       </w:r>
     </w:p>
     <w:p/>
@@ -3268,21 +3261,7 @@
                 <w:color w:val="24292E"/>
                 <w:szCs w:val="22"/>
               </w:rPr>
-              <w:t>Unfamiliar</w:t>
-            </w:r>
-          </w:p>
-          <w:p>
-            <w:r>
-              <w:t xml:space="preserve">&lt;insert “unfamiliar” </w:t>
-            </w:r>
-            <w:r>
-              <w:t>PROFICIENCY-LEVEL-</w:t>
-            </w:r>
-            <w:r>
-              <w:t>2</w:t>
-            </w:r>
-            <w:r>
-              <w:t xml:space="preserve"> description&gt;</w:t>
+              <w:t>Does not meet</w:t>
             </w:r>
           </w:p>
           <w:p>
@@ -3350,21 +3329,17 @@
                 <w:color w:val="24292E"/>
                 <w:szCs w:val="22"/>
               </w:rPr>
-              <w:t>Familiar</w:t>
-            </w:r>
-          </w:p>
-          <w:p>
-            <w:r>
-              <w:t xml:space="preserve">&lt;insert “familiar” </w:t>
-            </w:r>
-            <w:r>
-              <w:t>PROFICIENCY-LEVEL-</w:t>
-            </w:r>
-            <w:r>
-              <w:t>2</w:t>
-            </w:r>
-            <w:r>
-              <w:t xml:space="preserve"> description&gt;</w:t>
+              <w:t>Meets</w:t>
+            </w:r>
+            <w:r>
+              <w:rPr>
+                <w:rFonts w:cs="Arial"/>
+                <w:b/>
+                <w:bCs/>
+                <w:color w:val="24292E"/>
+                <w:szCs w:val="22"/>
+              </w:rPr>
+              <w:t xml:space="preserve"> (Minimum qualification)</w:t>
             </w:r>
           </w:p>
           <w:p>
@@ -3375,6 +3350,39 @@
                 <w:szCs w:val="22"/>
               </w:rPr>
             </w:pPr>
+            <w:r>
+              <w:rPr>
+                <w:rFonts w:cs="Arial"/>
+                <w:color w:val="24292E"/>
+                <w:szCs w:val="22"/>
+              </w:rPr>
+              <w:t>&lt;insert “</w:t>
+            </w:r>
+            <w:r>
+              <w:rPr>
+                <w:rFonts w:cs="Arial"/>
+                <w:color w:val="24292E"/>
+                <w:szCs w:val="22"/>
+              </w:rPr>
+              <w:t>meets</w:t>
+            </w:r>
+            <w:r>
+              <w:rPr>
+                <w:rFonts w:cs="Arial"/>
+                <w:color w:val="24292E"/>
+                <w:szCs w:val="22"/>
+              </w:rPr>
+              <w:t xml:space="preserve">” </w:t>
+            </w:r>
+            <w:r>
+              <w:t>PROFICIENCY-LEVEL-</w:t>
+            </w:r>
+            <w:r>
+              <w:t>2</w:t>
+            </w:r>
+            <w:r>
+              <w:t xml:space="preserve"> description&gt;</w:t>
+            </w:r>
           </w:p>
         </w:tc>
       </w:tr>
@@ -3430,17 +3438,7 @@
                 <w:color w:val="24292E"/>
                 <w:szCs w:val="22"/>
               </w:rPr>
-              <w:t>Experienced</w:t>
-            </w:r>
-            <w:r>
-              <w:rPr>
-                <w:rFonts w:cs="Arial"/>
-                <w:b/>
-                <w:bCs/>
-                <w:color w:val="24292E"/>
-                <w:szCs w:val="22"/>
-              </w:rPr>
-              <w:t xml:space="preserve"> (Minimum qualification)</w:t>
+              <w:t>Exceeds</w:t>
             </w:r>
           </w:p>
           <w:p>
@@ -3457,90 +3455,23 @@
                 <w:color w:val="24292E"/>
                 <w:szCs w:val="22"/>
               </w:rPr>
-              <w:t xml:space="preserve">&lt;insert “experienced” </w:t>
-            </w:r>
-            <w:r>
-              <w:t>PROFICIENCY-LEVEL-</w:t>
-            </w:r>
-            <w:r>
-              <w:t>2</w:t>
-            </w:r>
-            <w:r>
-              <w:t xml:space="preserve"> description&gt;</w:t>
-            </w:r>
-          </w:p>
-        </w:tc>
-      </w:tr>
-      <w:tr>
-        <w:trPr>
-          <w:trHeight w:val="720"/>
-        </w:trPr>
-        <w:tc>
-          <w:tcPr>
-            <w:tcW w:w="1435" w:type="dxa"/>
-          </w:tcPr>
-          <w:p>
-            <w:pPr>
-              <w:rPr>
-                <w:rFonts w:cs="Arial"/>
-                <w:b/>
-                <w:bCs/>
-                <w:color w:val="24292E"/>
-                <w:szCs w:val="22"/>
-              </w:rPr>
-            </w:pPr>
-            <w:r>
-              <w:rPr>
-                <w:rFonts w:cs="Arial"/>
-                <w:b/>
-                <w:bCs/>
-                <w:color w:val="24292E"/>
-                <w:szCs w:val="22"/>
-              </w:rPr>
-              <w:t>_____</w:t>
-            </w:r>
-          </w:p>
-        </w:tc>
-        <w:tc>
-          <w:tcPr>
-            <w:tcW w:w="9355" w:type="dxa"/>
-          </w:tcPr>
-          <w:p>
-            <w:pPr>
-              <w:rPr>
-                <w:rFonts w:cs="Arial"/>
-                <w:b/>
-                <w:bCs/>
-                <w:color w:val="24292E"/>
-                <w:szCs w:val="22"/>
-              </w:rPr>
-            </w:pPr>
-            <w:r>
-              <w:rPr>
-                <w:rFonts w:cs="Arial"/>
-                <w:b/>
-                <w:bCs/>
-                <w:color w:val="24292E"/>
-                <w:szCs w:val="22"/>
-              </w:rPr>
-              <w:t>Master</w:t>
-            </w:r>
-          </w:p>
-          <w:p>
-            <w:pPr>
+              <w:t>&lt;insert “</w:t>
+            </w:r>
+            <w:r>
               <w:rPr>
                 <w:rFonts w:cs="Arial"/>
                 <w:color w:val="24292E"/>
                 <w:szCs w:val="22"/>
               </w:rPr>
-            </w:pPr>
+              <w:t>exceeds</w:t>
+            </w:r>
             <w:r>
               <w:rPr>
                 <w:rFonts w:cs="Arial"/>
                 <w:color w:val="24292E"/>
                 <w:szCs w:val="22"/>
               </w:rPr>
-              <w:t xml:space="preserve">&lt;insert “master” </w:t>
+              <w:t xml:space="preserve">” </w:t>
             </w:r>
             <w:r>
               <w:t>PROFICIENCY-LEVEL-</w:t>
@@ -3848,10 +3779,10 @@
     <w:p/>
     <w:p>
       <w:r>
-        <w:t>&lt;insert PROFICIENCY-LEVEL-</w:t>
-      </w:r>
-      <w:r>
-        <w:t>3</w:t>
+        <w:t xml:space="preserve">&lt;insert </w:t>
+      </w:r>
+      <w:r>
+        <w:t>CORE-COMPETENCY-3</w:t>
       </w:r>
       <w:r>
         <w:t xml:space="preserve"> </w:t>
@@ -3955,21 +3886,7 @@
                 <w:color w:val="24292E"/>
                 <w:szCs w:val="22"/>
               </w:rPr>
-              <w:t>Unfamiliar</w:t>
-            </w:r>
-          </w:p>
-          <w:p>
-            <w:r>
-              <w:t xml:space="preserve">&lt;insert “unfamiliar” </w:t>
-            </w:r>
-            <w:r>
-              <w:t>PROFICIENCY-LEVEL-</w:t>
-            </w:r>
-            <w:r>
-              <w:t>3</w:t>
-            </w:r>
-            <w:r>
-              <w:t xml:space="preserve"> description&gt;</w:t>
+              <w:t>Does not meet</w:t>
             </w:r>
           </w:p>
           <w:p>
@@ -4037,21 +3954,17 @@
                 <w:color w:val="24292E"/>
                 <w:szCs w:val="22"/>
               </w:rPr>
-              <w:t>Familiar</w:t>
-            </w:r>
-          </w:p>
-          <w:p>
-            <w:r>
-              <w:t xml:space="preserve">&lt;insert “familiar” </w:t>
-            </w:r>
-            <w:r>
-              <w:t>PROFICIENCY-LEVEL-</w:t>
-            </w:r>
-            <w:r>
-              <w:t>3</w:t>
-            </w:r>
-            <w:r>
-              <w:t xml:space="preserve"> description&gt;</w:t>
+              <w:t>Meets</w:t>
+            </w:r>
+            <w:r>
+              <w:rPr>
+                <w:rFonts w:cs="Arial"/>
+                <w:b/>
+                <w:bCs/>
+                <w:color w:val="24292E"/>
+                <w:szCs w:val="22"/>
+              </w:rPr>
+              <w:t xml:space="preserve"> (Minimum qualification)</w:t>
             </w:r>
           </w:p>
           <w:p>
@@ -4062,6 +3975,39 @@
                 <w:szCs w:val="22"/>
               </w:rPr>
             </w:pPr>
+            <w:r>
+              <w:rPr>
+                <w:rFonts w:cs="Arial"/>
+                <w:color w:val="24292E"/>
+                <w:szCs w:val="22"/>
+              </w:rPr>
+              <w:t>&lt;insert “</w:t>
+            </w:r>
+            <w:r>
+              <w:rPr>
+                <w:rFonts w:cs="Arial"/>
+                <w:color w:val="24292E"/>
+                <w:szCs w:val="22"/>
+              </w:rPr>
+              <w:t>meets</w:t>
+            </w:r>
+            <w:r>
+              <w:rPr>
+                <w:rFonts w:cs="Arial"/>
+                <w:color w:val="24292E"/>
+                <w:szCs w:val="22"/>
+              </w:rPr>
+              <w:t xml:space="preserve">” </w:t>
+            </w:r>
+            <w:r>
+              <w:t>PROFICIENCY-LEVEL-</w:t>
+            </w:r>
+            <w:r>
+              <w:t>3</w:t>
+            </w:r>
+            <w:r>
+              <w:t xml:space="preserve"> description&gt;</w:t>
+            </w:r>
           </w:p>
         </w:tc>
       </w:tr>
@@ -4117,17 +4063,7 @@
                 <w:color w:val="24292E"/>
                 <w:szCs w:val="22"/>
               </w:rPr>
-              <w:t>Experienced</w:t>
-            </w:r>
-            <w:r>
-              <w:rPr>
-                <w:rFonts w:cs="Arial"/>
-                <w:b/>
-                <w:bCs/>
-                <w:color w:val="24292E"/>
-                <w:szCs w:val="22"/>
-              </w:rPr>
-              <w:t xml:space="preserve"> (Minimum qualification)</w:t>
+              <w:t>Exceeds</w:t>
             </w:r>
           </w:p>
           <w:p>
@@ -4144,90 +4080,23 @@
                 <w:color w:val="24292E"/>
                 <w:szCs w:val="22"/>
               </w:rPr>
-              <w:t xml:space="preserve">&lt;insert “experienced” </w:t>
-            </w:r>
-            <w:r>
-              <w:t>PROFICIENCY-LEVEL-</w:t>
-            </w:r>
-            <w:r>
-              <w:t>3</w:t>
-            </w:r>
-            <w:r>
-              <w:t xml:space="preserve"> description&gt;</w:t>
-            </w:r>
-          </w:p>
-        </w:tc>
-      </w:tr>
-      <w:tr>
-        <w:trPr>
-          <w:trHeight w:val="720"/>
-        </w:trPr>
-        <w:tc>
-          <w:tcPr>
-            <w:tcW w:w="1435" w:type="dxa"/>
-          </w:tcPr>
-          <w:p>
-            <w:pPr>
-              <w:rPr>
-                <w:rFonts w:cs="Arial"/>
-                <w:b/>
-                <w:bCs/>
-                <w:color w:val="24292E"/>
-                <w:szCs w:val="22"/>
-              </w:rPr>
-            </w:pPr>
-            <w:r>
-              <w:rPr>
-                <w:rFonts w:cs="Arial"/>
-                <w:b/>
-                <w:bCs/>
-                <w:color w:val="24292E"/>
-                <w:szCs w:val="22"/>
-              </w:rPr>
-              <w:t>_____</w:t>
-            </w:r>
-          </w:p>
-        </w:tc>
-        <w:tc>
-          <w:tcPr>
-            <w:tcW w:w="9355" w:type="dxa"/>
-          </w:tcPr>
-          <w:p>
-            <w:pPr>
-              <w:rPr>
-                <w:rFonts w:cs="Arial"/>
-                <w:b/>
-                <w:bCs/>
-                <w:color w:val="24292E"/>
-                <w:szCs w:val="22"/>
-              </w:rPr>
-            </w:pPr>
-            <w:r>
-              <w:rPr>
-                <w:rFonts w:cs="Arial"/>
-                <w:b/>
-                <w:bCs/>
-                <w:color w:val="24292E"/>
-                <w:szCs w:val="22"/>
-              </w:rPr>
-              <w:t>Master</w:t>
-            </w:r>
-          </w:p>
-          <w:p>
-            <w:pPr>
+              <w:t>&lt;insert “</w:t>
+            </w:r>
+            <w:r>
               <w:rPr>
                 <w:rFonts w:cs="Arial"/>
                 <w:color w:val="24292E"/>
                 <w:szCs w:val="22"/>
               </w:rPr>
-            </w:pPr>
+              <w:t>exceeds</w:t>
+            </w:r>
             <w:r>
               <w:rPr>
                 <w:rFonts w:cs="Arial"/>
                 <w:color w:val="24292E"/>
                 <w:szCs w:val="22"/>
               </w:rPr>
-              <w:t xml:space="preserve">&lt;insert “master” </w:t>
+              <w:t xml:space="preserve">” </w:t>
             </w:r>
             <w:r>
               <w:t>PROFICIENCY-LEVEL-</w:t>
@@ -4499,10 +4368,10 @@
     </w:p>
     <w:p>
       <w:r>
-        <w:t>&lt;insert PROFICIENCY-LEVEL-</w:t>
-      </w:r>
-      <w:r>
-        <w:t>4</w:t>
+        <w:t xml:space="preserve">&lt;insert </w:t>
+      </w:r>
+      <w:r>
+        <w:t>CORE-COMPETENCY-4</w:t>
       </w:r>
       <w:r>
         <w:t xml:space="preserve"> </w:t>
@@ -4604,21 +4473,7 @@
                 <w:color w:val="24292E"/>
                 <w:szCs w:val="22"/>
               </w:rPr>
-              <w:t>Unfamiliar</w:t>
-            </w:r>
-          </w:p>
-          <w:p>
-            <w:r>
-              <w:t xml:space="preserve">&lt;insert “unfamiliar” </w:t>
-            </w:r>
-            <w:r>
-              <w:t>PROFICIENCY-LEVEL-</w:t>
-            </w:r>
-            <w:r>
-              <w:t>4</w:t>
-            </w:r>
-            <w:r>
-              <w:t xml:space="preserve"> description&gt;</w:t>
+              <w:t>Does not meet</w:t>
             </w:r>
           </w:p>
           <w:p>
@@ -4686,21 +4541,17 @@
                 <w:color w:val="24292E"/>
                 <w:szCs w:val="22"/>
               </w:rPr>
-              <w:t>Familiar</w:t>
-            </w:r>
-          </w:p>
-          <w:p>
-            <w:r>
-              <w:t xml:space="preserve">&lt;insert “familiar” </w:t>
-            </w:r>
-            <w:r>
-              <w:t>PROFICIENCY-LEVEL-</w:t>
-            </w:r>
-            <w:r>
-              <w:t>4</w:t>
-            </w:r>
-            <w:r>
-              <w:t xml:space="preserve"> description&gt;</w:t>
+              <w:t>Meets</w:t>
+            </w:r>
+            <w:r>
+              <w:rPr>
+                <w:rFonts w:cs="Arial"/>
+                <w:b/>
+                <w:bCs/>
+                <w:color w:val="24292E"/>
+                <w:szCs w:val="22"/>
+              </w:rPr>
+              <w:t xml:space="preserve"> (Minimum qualification)</w:t>
             </w:r>
           </w:p>
           <w:p>
@@ -4711,6 +4562,39 @@
                 <w:szCs w:val="22"/>
               </w:rPr>
             </w:pPr>
+            <w:r>
+              <w:rPr>
+                <w:rFonts w:cs="Arial"/>
+                <w:color w:val="24292E"/>
+                <w:szCs w:val="22"/>
+              </w:rPr>
+              <w:t>&lt;insert “</w:t>
+            </w:r>
+            <w:r>
+              <w:rPr>
+                <w:rFonts w:cs="Arial"/>
+                <w:color w:val="24292E"/>
+                <w:szCs w:val="22"/>
+              </w:rPr>
+              <w:t>meets</w:t>
+            </w:r>
+            <w:r>
+              <w:rPr>
+                <w:rFonts w:cs="Arial"/>
+                <w:color w:val="24292E"/>
+                <w:szCs w:val="22"/>
+              </w:rPr>
+              <w:t xml:space="preserve">” </w:t>
+            </w:r>
+            <w:r>
+              <w:t>PROFICIENCY-LEVEL-</w:t>
+            </w:r>
+            <w:r>
+              <w:t>4</w:t>
+            </w:r>
+            <w:r>
+              <w:t xml:space="preserve"> description&gt;</w:t>
+            </w:r>
           </w:p>
         </w:tc>
       </w:tr>
@@ -4766,7 +4650,7 @@
                 <w:color w:val="24292E"/>
                 <w:szCs w:val="22"/>
               </w:rPr>
-              <w:t>Experienced</w:t>
+              <w:t>Exceeds</w:t>
             </w:r>
             <w:r>
               <w:rPr>
@@ -4776,7 +4660,7 @@
                 <w:color w:val="24292E"/>
                 <w:szCs w:val="22"/>
               </w:rPr>
-              <w:t xml:space="preserve"> (Minimum qualification)</w:t>
+              <w:t xml:space="preserve"> </w:t>
             </w:r>
           </w:p>
           <w:p>
@@ -4793,90 +4677,23 @@
                 <w:color w:val="24292E"/>
                 <w:szCs w:val="22"/>
               </w:rPr>
-              <w:t xml:space="preserve">&lt;insert “experienced” </w:t>
-            </w:r>
-            <w:r>
-              <w:t>PROFICIENCY-LEVEL-</w:t>
-            </w:r>
-            <w:r>
-              <w:t>4</w:t>
-            </w:r>
-            <w:r>
-              <w:t xml:space="preserve"> description&gt;</w:t>
-            </w:r>
-          </w:p>
-        </w:tc>
-      </w:tr>
-      <w:tr>
-        <w:trPr>
-          <w:trHeight w:val="720"/>
-        </w:trPr>
-        <w:tc>
-          <w:tcPr>
-            <w:tcW w:w="1435" w:type="dxa"/>
-          </w:tcPr>
-          <w:p>
-            <w:pPr>
-              <w:rPr>
-                <w:rFonts w:cs="Arial"/>
-                <w:b/>
-                <w:bCs/>
-                <w:color w:val="24292E"/>
-                <w:szCs w:val="22"/>
-              </w:rPr>
-            </w:pPr>
-            <w:r>
-              <w:rPr>
-                <w:rFonts w:cs="Arial"/>
-                <w:b/>
-                <w:bCs/>
-                <w:color w:val="24292E"/>
-                <w:szCs w:val="22"/>
-              </w:rPr>
-              <w:t>_____</w:t>
-            </w:r>
-          </w:p>
-        </w:tc>
-        <w:tc>
-          <w:tcPr>
-            <w:tcW w:w="9355" w:type="dxa"/>
-          </w:tcPr>
-          <w:p>
-            <w:pPr>
-              <w:rPr>
-                <w:rFonts w:cs="Arial"/>
-                <w:b/>
-                <w:bCs/>
-                <w:color w:val="24292E"/>
-                <w:szCs w:val="22"/>
-              </w:rPr>
-            </w:pPr>
-            <w:r>
-              <w:rPr>
-                <w:rFonts w:cs="Arial"/>
-                <w:b/>
-                <w:bCs/>
-                <w:color w:val="24292E"/>
-                <w:szCs w:val="22"/>
-              </w:rPr>
-              <w:t>Master</w:t>
-            </w:r>
-          </w:p>
-          <w:p>
-            <w:pPr>
+              <w:t>&lt;insert “</w:t>
+            </w:r>
+            <w:r>
               <w:rPr>
                 <w:rFonts w:cs="Arial"/>
                 <w:color w:val="24292E"/>
                 <w:szCs w:val="22"/>
               </w:rPr>
-            </w:pPr>
+              <w:t>exceeds</w:t>
+            </w:r>
             <w:r>
               <w:rPr>
                 <w:rFonts w:cs="Arial"/>
                 <w:color w:val="24292E"/>
                 <w:szCs w:val="22"/>
               </w:rPr>
-              <w:t xml:space="preserve">&lt;insert “master” </w:t>
+              <w:t xml:space="preserve">” </w:t>
             </w:r>
             <w:r>
               <w:t>PROFICIENCY-LEVEL-</w:t>
@@ -5850,6 +5667,14 @@
           <w:szCs w:val="22"/>
         </w:rPr>
       </w:pPr>
+    </w:p>
+    <w:p>
+      <w:pPr>
+        <w:rPr>
+          <w:rFonts w:eastAsia="Source Sans Pro"/>
+          <w:szCs w:val="22"/>
+        </w:rPr>
+      </w:pPr>
       <w:r>
         <w:rPr>
           <w:rFonts w:eastAsia="Source Sans Pro"/>
@@ -5857,7 +5682,7 @@
           <w:bCs/>
           <w:szCs w:val="22"/>
         </w:rPr>
-        <w:t>2</w:t>
+        <w:t>0</w:t>
       </w:r>
       <w:r>
         <w:rPr>
@@ -5866,38 +5691,8 @@
           <w:bCs/>
           <w:szCs w:val="22"/>
         </w:rPr>
-        <w:t xml:space="preserve"> - Exceeds Requirements</w:t>
-      </w:r>
-      <w:r>
-        <w:rPr>
-          <w:rFonts w:eastAsia="Source Sans Pro"/>
-          <w:szCs w:val="22"/>
-        </w:rPr>
-        <w:t xml:space="preserve">: </w:t>
-      </w:r>
-      <w:r>
-        <w:rPr>
-          <w:rFonts w:eastAsia="Source Sans Pro"/>
-          <w:szCs w:val="22"/>
-        </w:rPr>
-        <w:t>Give the applicant a "2" if the SME determined that the applicant’s answers met all required proficiency levels for required competencies AND exceeded at least one.</w:t>
-      </w:r>
-    </w:p>
-    <w:p>
-      <w:pPr>
-        <w:rPr>
-          <w:rFonts w:eastAsia="Source Sans Pro"/>
-          <w:szCs w:val="22"/>
-        </w:rPr>
-      </w:pPr>
-    </w:p>
-    <w:p>
-      <w:pPr>
-        <w:rPr>
-          <w:rFonts w:eastAsia="Source Sans Pro"/>
-          <w:szCs w:val="22"/>
-        </w:rPr>
-      </w:pPr>
+        <w:t xml:space="preserve"> - Does Not Meet</w:t>
+      </w:r>
       <w:r>
         <w:rPr>
           <w:rFonts w:eastAsia="Source Sans Pro"/>
@@ -5905,7 +5700,7 @@
           <w:bCs/>
           <w:szCs w:val="22"/>
         </w:rPr>
-        <w:t>1</w:t>
+        <w:t xml:space="preserve"> </w:t>
       </w:r>
       <w:r>
         <w:rPr>
@@ -5914,7 +5709,7 @@
           <w:bCs/>
           <w:szCs w:val="22"/>
         </w:rPr>
-        <w:t xml:space="preserve"> - Meets Requirements:</w:t>
+        <w:t>Requirements:</w:t>
       </w:r>
       <w:r>
         <w:rPr>
@@ -5928,7 +5723,7 @@
           <w:rFonts w:eastAsia="Source Sans Pro"/>
           <w:szCs w:val="22"/>
         </w:rPr>
-        <w:t>Give the applicant a "1" if the SME determined that the applicant’s answers met the required proficiency levels for all required competencies.</w:t>
+        <w:t>Give the applicant a "0" if the SME determined that the applicant’s answers did not meet proficiency levels for some or all competencies.</w:t>
       </w:r>
     </w:p>
     <w:p>
@@ -5953,7 +5748,7 @@
           <w:bCs/>
           <w:szCs w:val="22"/>
         </w:rPr>
-        <w:t>0</w:t>
+        <w:t>1</w:t>
       </w:r>
       <w:r>
         <w:rPr>
@@ -5962,8 +5757,38 @@
           <w:bCs/>
           <w:szCs w:val="22"/>
         </w:rPr>
-        <w:t xml:space="preserve"> - Does Not Meet</w:t>
-      </w:r>
+        <w:t xml:space="preserve"> - Meets Requirements:</w:t>
+      </w:r>
+      <w:r>
+        <w:rPr>
+          <w:rFonts w:eastAsia="Source Sans Pro"/>
+          <w:szCs w:val="22"/>
+        </w:rPr>
+        <w:t xml:space="preserve"> </w:t>
+      </w:r>
+      <w:r>
+        <w:rPr>
+          <w:rFonts w:eastAsia="Source Sans Pro"/>
+          <w:szCs w:val="22"/>
+        </w:rPr>
+        <w:t>Give the applicant a "1" if the SME determined that the applicant’s answers met the required proficiency levels for all required competencies.</w:t>
+      </w:r>
+    </w:p>
+    <w:p>
+      <w:pPr>
+        <w:rPr>
+          <w:rFonts w:eastAsia="Source Sans Pro"/>
+          <w:szCs w:val="22"/>
+        </w:rPr>
+      </w:pPr>
+    </w:p>
+    <w:p>
+      <w:pPr>
+        <w:rPr>
+          <w:rFonts w:eastAsia="Source Sans Pro"/>
+          <w:szCs w:val="22"/>
+        </w:rPr>
+      </w:pPr>
       <w:r>
         <w:rPr>
           <w:rFonts w:eastAsia="Source Sans Pro"/>
@@ -5971,7 +5796,7 @@
           <w:bCs/>
           <w:szCs w:val="22"/>
         </w:rPr>
-        <w:t xml:space="preserve"> </w:t>
+        <w:t>2</w:t>
       </w:r>
       <w:r>
         <w:rPr>
@@ -5980,38 +5805,29 @@
           <w:bCs/>
           <w:szCs w:val="22"/>
         </w:rPr>
-        <w:t>Requirements:</w:t>
+        <w:t xml:space="preserve"> - Exceeds Requirements</w:t>
       </w:r>
       <w:r>
         <w:rPr>
           <w:rFonts w:eastAsia="Source Sans Pro"/>
           <w:szCs w:val="22"/>
         </w:rPr>
-        <w:t xml:space="preserve"> </w:t>
+        <w:t xml:space="preserve">: </w:t>
       </w:r>
       <w:r>
         <w:rPr>
           <w:rFonts w:eastAsia="Source Sans Pro"/>
           <w:szCs w:val="22"/>
         </w:rPr>
-        <w:t>Give the applicant a "0" if the SME determined that the applicant’s answers did not meet proficiency levels for some or all competencies.</w:t>
-      </w:r>
-    </w:p>
-    <w:p>
-      <w:pPr>
-        <w:rPr>
-          <w:rFonts w:cs="Arial"/>
-        </w:rPr>
-      </w:pPr>
-    </w:p>
-    <w:p>
-      <w:pPr>
-        <w:rPr>
-          <w:rFonts w:cs="Arial"/>
-        </w:rPr>
-      </w:pPr>
-      <w:bookmarkStart w:id="1" w:name="_GoBack"/>
-      <w:bookmarkEnd w:id="1"/>
+        <w:t>Give the applicant a "2" if the SME determined that the applicant’s answers met all required proficiency levels for required competencies AND exceeded at least one.</w:t>
+      </w:r>
+    </w:p>
+    <w:p>
+      <w:pPr>
+        <w:rPr>
+          <w:rFonts w:cs="Arial"/>
+        </w:rPr>
+      </w:pPr>
     </w:p>
     <w:sectPr>
       <w:footerReference w:type="even" r:id="rId7"/>
@@ -6027,7 +5843,7 @@
 </file>
 
 <file path=word/endnotes.xml><?xml version="1.0" encoding="utf-8"?>
-<w:endnotes xmlns:wpc="http://schemas.microsoft.com/office/word/2010/wordprocessingCanvas" xmlns:cx="http://schemas.microsoft.com/office/drawing/2014/chartex" xmlns:cx1="http://schemas.microsoft.com/office/drawing/2015/9/8/chartex" xmlns:mc="http://schemas.openxmlformats.org/markup-compatibility/2006" xmlns:o="urn:schemas-microsoft-com:office:office" xmlns:r="http://schemas.openxmlformats.org/officeDocument/2006/relationships" xmlns:m="http://schemas.openxmlformats.org/officeDocument/2006/math" xmlns:v="urn:schemas-microsoft-com:vml" xmlns:wp14="http://schemas.microsoft.com/office/word/2010/wordprocessingDrawing" xmlns:wp="http://schemas.openxmlformats.org/drawingml/2006/wordprocessingDrawing" xmlns:w10="urn:schemas-microsoft-com:office:word" xmlns:w="http://schemas.openxmlformats.org/wordprocessingml/2006/main" xmlns:w14="http://schemas.microsoft.com/office/word/2010/wordml" xmlns:w15="http://schemas.microsoft.com/office/word/2012/wordml" xmlns:w16se="http://schemas.microsoft.com/office/word/2015/wordml/symex" xmlns:wpg="http://schemas.microsoft.com/office/word/2010/wordprocessingGroup" xmlns:wpi="http://schemas.microsoft.com/office/word/2010/wordprocessingInk" xmlns:wne="http://schemas.microsoft.com/office/word/2006/wordml" xmlns:wps="http://schemas.microsoft.com/office/word/2010/wordprocessingShape" mc:Ignorable="w14 w15 w16se wp14">
+<w:endnotes xmlns:wpc="http://schemas.microsoft.com/office/word/2010/wordprocessingCanvas" xmlns:cx="http://schemas.microsoft.com/office/drawing/2014/chartex" xmlns:cx1="http://schemas.microsoft.com/office/drawing/2015/9/8/chartex" xmlns:cx2="http://schemas.microsoft.com/office/drawing/2015/10/21/chartex" xmlns:cx3="http://schemas.microsoft.com/office/drawing/2016/5/9/chartex" xmlns:cx4="http://schemas.microsoft.com/office/drawing/2016/5/10/chartex" xmlns:cx5="http://schemas.microsoft.com/office/drawing/2016/5/11/chartex" xmlns:cx6="http://schemas.microsoft.com/office/drawing/2016/5/12/chartex" xmlns:cx7="http://schemas.microsoft.com/office/drawing/2016/5/13/chartex" xmlns:cx8="http://schemas.microsoft.com/office/drawing/2016/5/14/chartex" xmlns:mc="http://schemas.openxmlformats.org/markup-compatibility/2006" xmlns:aink="http://schemas.microsoft.com/office/drawing/2016/ink" xmlns:am3d="http://schemas.microsoft.com/office/drawing/2017/model3d" xmlns:o="urn:schemas-microsoft-com:office:office" xmlns:r="http://schemas.openxmlformats.org/officeDocument/2006/relationships" xmlns:m="http://schemas.openxmlformats.org/officeDocument/2006/math" xmlns:v="urn:schemas-microsoft-com:vml" xmlns:wp14="http://schemas.microsoft.com/office/word/2010/wordprocessingDrawing" xmlns:wp="http://schemas.openxmlformats.org/drawingml/2006/wordprocessingDrawing" xmlns:w10="urn:schemas-microsoft-com:office:word" xmlns:w="http://schemas.openxmlformats.org/wordprocessingml/2006/main" xmlns:w14="http://schemas.microsoft.com/office/word/2010/wordml" xmlns:w15="http://schemas.microsoft.com/office/word/2012/wordml" xmlns:w16cid="http://schemas.microsoft.com/office/word/2016/wordml/cid" xmlns:w16se="http://schemas.microsoft.com/office/word/2015/wordml/symex" xmlns:wpg="http://schemas.microsoft.com/office/word/2010/wordprocessingGroup" xmlns:wpi="http://schemas.microsoft.com/office/word/2010/wordprocessingInk" xmlns:wne="http://schemas.microsoft.com/office/word/2006/wordml" xmlns:wps="http://schemas.microsoft.com/office/word/2010/wordprocessingShape" mc:Ignorable="w14 w15 w16se w16cid wp14">
   <w:endnote w:type="separator" w:id="-1">
     <w:p>
       <w:r>
@@ -6048,7 +5864,7 @@
 </file>
 
 <file path=word/footer1.xml><?xml version="1.0" encoding="utf-8"?>
-<w:ftr xmlns:wpc="http://schemas.microsoft.com/office/word/2010/wordprocessingCanvas" xmlns:cx="http://schemas.microsoft.com/office/drawing/2014/chartex" xmlns:cx1="http://schemas.microsoft.com/office/drawing/2015/9/8/chartex" xmlns:mc="http://schemas.openxmlformats.org/markup-compatibility/2006" xmlns:o="urn:schemas-microsoft-com:office:office" xmlns:r="http://schemas.openxmlformats.org/officeDocument/2006/relationships" xmlns:m="http://schemas.openxmlformats.org/officeDocument/2006/math" xmlns:v="urn:schemas-microsoft-com:vml" xmlns:wp14="http://schemas.microsoft.com/office/word/2010/wordprocessingDrawing" xmlns:wp="http://schemas.openxmlformats.org/drawingml/2006/wordprocessingDrawing" xmlns:w10="urn:schemas-microsoft-com:office:word" xmlns:w="http://schemas.openxmlformats.org/wordprocessingml/2006/main" xmlns:w14="http://schemas.microsoft.com/office/word/2010/wordml" xmlns:w15="http://schemas.microsoft.com/office/word/2012/wordml" xmlns:w16se="http://schemas.microsoft.com/office/word/2015/wordml/symex" xmlns:wpg="http://schemas.microsoft.com/office/word/2010/wordprocessingGroup" xmlns:wpi="http://schemas.microsoft.com/office/word/2010/wordprocessingInk" xmlns:wne="http://schemas.microsoft.com/office/word/2006/wordml" xmlns:wps="http://schemas.microsoft.com/office/word/2010/wordprocessingShape" mc:Ignorable="w14 w15 w16se wp14">
+<w:ftr xmlns:wpc="http://schemas.microsoft.com/office/word/2010/wordprocessingCanvas" xmlns:cx="http://schemas.microsoft.com/office/drawing/2014/chartex" xmlns:cx1="http://schemas.microsoft.com/office/drawing/2015/9/8/chartex" xmlns:cx2="http://schemas.microsoft.com/office/drawing/2015/10/21/chartex" xmlns:cx3="http://schemas.microsoft.com/office/drawing/2016/5/9/chartex" xmlns:cx4="http://schemas.microsoft.com/office/drawing/2016/5/10/chartex" xmlns:cx5="http://schemas.microsoft.com/office/drawing/2016/5/11/chartex" xmlns:cx6="http://schemas.microsoft.com/office/drawing/2016/5/12/chartex" xmlns:cx7="http://schemas.microsoft.com/office/drawing/2016/5/13/chartex" xmlns:cx8="http://schemas.microsoft.com/office/drawing/2016/5/14/chartex" xmlns:mc="http://schemas.openxmlformats.org/markup-compatibility/2006" xmlns:aink="http://schemas.microsoft.com/office/drawing/2016/ink" xmlns:am3d="http://schemas.microsoft.com/office/drawing/2017/model3d" xmlns:o="urn:schemas-microsoft-com:office:office" xmlns:r="http://schemas.openxmlformats.org/officeDocument/2006/relationships" xmlns:m="http://schemas.openxmlformats.org/officeDocument/2006/math" xmlns:v="urn:schemas-microsoft-com:vml" xmlns:wp14="http://schemas.microsoft.com/office/word/2010/wordprocessingDrawing" xmlns:wp="http://schemas.openxmlformats.org/drawingml/2006/wordprocessingDrawing" xmlns:w10="urn:schemas-microsoft-com:office:word" xmlns:w="http://schemas.openxmlformats.org/wordprocessingml/2006/main" xmlns:w14="http://schemas.microsoft.com/office/word/2010/wordml" xmlns:w15="http://schemas.microsoft.com/office/word/2012/wordml" xmlns:w16cid="http://schemas.microsoft.com/office/word/2016/wordml/cid" xmlns:w16se="http://schemas.microsoft.com/office/word/2015/wordml/symex" xmlns:wpg="http://schemas.microsoft.com/office/word/2010/wordprocessingGroup" xmlns:wpi="http://schemas.microsoft.com/office/word/2010/wordprocessingInk" xmlns:wne="http://schemas.microsoft.com/office/word/2006/wordml" xmlns:wps="http://schemas.microsoft.com/office/word/2010/wordprocessingShape" mc:Ignorable="w14 w15 w16se w16cid wp14">
   <w:p>
     <w:pPr>
       <w:pStyle w:val="Footer"/>
@@ -6087,7 +5903,7 @@
 </file>
 
 <file path=word/footer2.xml><?xml version="1.0" encoding="utf-8"?>
-<w:ftr xmlns:wpc="http://schemas.microsoft.com/office/word/2010/wordprocessingCanvas" xmlns:cx="http://schemas.microsoft.com/office/drawing/2014/chartex" xmlns:cx1="http://schemas.microsoft.com/office/drawing/2015/9/8/chartex" xmlns:mc="http://schemas.openxmlformats.org/markup-compatibility/2006" xmlns:o="urn:schemas-microsoft-com:office:office" xmlns:r="http://schemas.openxmlformats.org/officeDocument/2006/relationships" xmlns:m="http://schemas.openxmlformats.org/officeDocument/2006/math" xmlns:v="urn:schemas-microsoft-com:vml" xmlns:wp14="http://schemas.microsoft.com/office/word/2010/wordprocessingDrawing" xmlns:wp="http://schemas.openxmlformats.org/drawingml/2006/wordprocessingDrawing" xmlns:w10="urn:schemas-microsoft-com:office:word" xmlns:w="http://schemas.openxmlformats.org/wordprocessingml/2006/main" xmlns:w14="http://schemas.microsoft.com/office/word/2010/wordml" xmlns:w15="http://schemas.microsoft.com/office/word/2012/wordml" xmlns:w16se="http://schemas.microsoft.com/office/word/2015/wordml/symex" xmlns:wpg="http://schemas.microsoft.com/office/word/2010/wordprocessingGroup" xmlns:wpi="http://schemas.microsoft.com/office/word/2010/wordprocessingInk" xmlns:wne="http://schemas.microsoft.com/office/word/2006/wordml" xmlns:wps="http://schemas.microsoft.com/office/word/2010/wordprocessingShape" mc:Ignorable="w14 w15 w16se wp14">
+<w:ftr xmlns:wpc="http://schemas.microsoft.com/office/word/2010/wordprocessingCanvas" xmlns:cx="http://schemas.microsoft.com/office/drawing/2014/chartex" xmlns:cx1="http://schemas.microsoft.com/office/drawing/2015/9/8/chartex" xmlns:cx2="http://schemas.microsoft.com/office/drawing/2015/10/21/chartex" xmlns:cx3="http://schemas.microsoft.com/office/drawing/2016/5/9/chartex" xmlns:cx4="http://schemas.microsoft.com/office/drawing/2016/5/10/chartex" xmlns:cx5="http://schemas.microsoft.com/office/drawing/2016/5/11/chartex" xmlns:cx6="http://schemas.microsoft.com/office/drawing/2016/5/12/chartex" xmlns:cx7="http://schemas.microsoft.com/office/drawing/2016/5/13/chartex" xmlns:cx8="http://schemas.microsoft.com/office/drawing/2016/5/14/chartex" xmlns:mc="http://schemas.openxmlformats.org/markup-compatibility/2006" xmlns:aink="http://schemas.microsoft.com/office/drawing/2016/ink" xmlns:am3d="http://schemas.microsoft.com/office/drawing/2017/model3d" xmlns:o="urn:schemas-microsoft-com:office:office" xmlns:r="http://schemas.openxmlformats.org/officeDocument/2006/relationships" xmlns:m="http://schemas.openxmlformats.org/officeDocument/2006/math" xmlns:v="urn:schemas-microsoft-com:vml" xmlns:wp14="http://schemas.microsoft.com/office/word/2010/wordprocessingDrawing" xmlns:wp="http://schemas.openxmlformats.org/drawingml/2006/wordprocessingDrawing" xmlns:w10="urn:schemas-microsoft-com:office:word" xmlns:w="http://schemas.openxmlformats.org/wordprocessingml/2006/main" xmlns:w14="http://schemas.microsoft.com/office/word/2010/wordml" xmlns:w15="http://schemas.microsoft.com/office/word/2012/wordml" xmlns:w16cid="http://schemas.microsoft.com/office/word/2016/wordml/cid" xmlns:w16se="http://schemas.microsoft.com/office/word/2015/wordml/symex" xmlns:wpg="http://schemas.microsoft.com/office/word/2010/wordprocessingGroup" xmlns:wpi="http://schemas.microsoft.com/office/word/2010/wordprocessingInk" xmlns:wne="http://schemas.microsoft.com/office/word/2006/wordml" xmlns:wps="http://schemas.microsoft.com/office/word/2010/wordprocessingShape" mc:Ignorable="w14 w15 w16se w16cid wp14">
   <w:p>
     <w:pPr>
       <w:pStyle w:val="Footer"/>
@@ -6139,7 +5955,7 @@
 </file>
 
 <file path=word/footnotes.xml><?xml version="1.0" encoding="utf-8"?>
-<w:footnotes xmlns:wpc="http://schemas.microsoft.com/office/word/2010/wordprocessingCanvas" xmlns:cx="http://schemas.microsoft.com/office/drawing/2014/chartex" xmlns:cx1="http://schemas.microsoft.com/office/drawing/2015/9/8/chartex" xmlns:mc="http://schemas.openxmlformats.org/markup-compatibility/2006" xmlns:o="urn:schemas-microsoft-com:office:office" xmlns:r="http://schemas.openxmlformats.org/officeDocument/2006/relationships" xmlns:m="http://schemas.openxmlformats.org/officeDocument/2006/math" xmlns:v="urn:schemas-microsoft-com:vml" xmlns:wp14="http://schemas.microsoft.com/office/word/2010/wordprocessingDrawing" xmlns:wp="http://schemas.openxmlformats.org/drawingml/2006/wordprocessingDrawing" xmlns:w10="urn:schemas-microsoft-com:office:word" xmlns:w="http://schemas.openxmlformats.org/wordprocessingml/2006/main" xmlns:w14="http://schemas.microsoft.com/office/word/2010/wordml" xmlns:w15="http://schemas.microsoft.com/office/word/2012/wordml" xmlns:w16se="http://schemas.microsoft.com/office/word/2015/wordml/symex" xmlns:wpg="http://schemas.microsoft.com/office/word/2010/wordprocessingGroup" xmlns:wpi="http://schemas.microsoft.com/office/word/2010/wordprocessingInk" xmlns:wne="http://schemas.microsoft.com/office/word/2006/wordml" xmlns:wps="http://schemas.microsoft.com/office/word/2010/wordprocessingShape" mc:Ignorable="w14 w15 w16se wp14">
+<w:footnotes xmlns:wpc="http://schemas.microsoft.com/office/word/2010/wordprocessingCanvas" xmlns:cx="http://schemas.microsoft.com/office/drawing/2014/chartex" xmlns:cx1="http://schemas.microsoft.com/office/drawing/2015/9/8/chartex" xmlns:cx2="http://schemas.microsoft.com/office/drawing/2015/10/21/chartex" xmlns:cx3="http://schemas.microsoft.com/office/drawing/2016/5/9/chartex" xmlns:cx4="http://schemas.microsoft.com/office/drawing/2016/5/10/chartex" xmlns:cx5="http://schemas.microsoft.com/office/drawing/2016/5/11/chartex" xmlns:cx6="http://schemas.microsoft.com/office/drawing/2016/5/12/chartex" xmlns:cx7="http://schemas.microsoft.com/office/drawing/2016/5/13/chartex" xmlns:cx8="http://schemas.microsoft.com/office/drawing/2016/5/14/chartex" xmlns:mc="http://schemas.openxmlformats.org/markup-compatibility/2006" xmlns:aink="http://schemas.microsoft.com/office/drawing/2016/ink" xmlns:am3d="http://schemas.microsoft.com/office/drawing/2017/model3d" xmlns:o="urn:schemas-microsoft-com:office:office" xmlns:r="http://schemas.openxmlformats.org/officeDocument/2006/relationships" xmlns:m="http://schemas.openxmlformats.org/officeDocument/2006/math" xmlns:v="urn:schemas-microsoft-com:vml" xmlns:wp14="http://schemas.microsoft.com/office/word/2010/wordprocessingDrawing" xmlns:wp="http://schemas.openxmlformats.org/drawingml/2006/wordprocessingDrawing" xmlns:w10="urn:schemas-microsoft-com:office:word" xmlns:w="http://schemas.openxmlformats.org/wordprocessingml/2006/main" xmlns:w14="http://schemas.microsoft.com/office/word/2010/wordml" xmlns:w15="http://schemas.microsoft.com/office/word/2012/wordml" xmlns:w16cid="http://schemas.microsoft.com/office/word/2016/wordml/cid" xmlns:w16se="http://schemas.microsoft.com/office/word/2015/wordml/symex" xmlns:wpg="http://schemas.microsoft.com/office/word/2010/wordprocessingGroup" xmlns:wpi="http://schemas.microsoft.com/office/word/2010/wordprocessingInk" xmlns:wne="http://schemas.microsoft.com/office/word/2006/wordml" xmlns:wps="http://schemas.microsoft.com/office/word/2010/wordprocessingShape" mc:Ignorable="w14 w15 w16se w16cid wp14">
   <w:footnote w:type="separator" w:id="-1">
     <w:p>
       <w:r>
@@ -6160,7 +5976,7 @@
 </file>
 
 <file path=word/numbering.xml><?xml version="1.0" encoding="utf-8"?>
-<w:numbering xmlns:wpc="http://schemas.microsoft.com/office/word/2010/wordprocessingCanvas" xmlns:cx="http://schemas.microsoft.com/office/drawing/2014/chartex" xmlns:cx1="http://schemas.microsoft.com/office/drawing/2015/9/8/chartex" xmlns:mc="http://schemas.openxmlformats.org/markup-compatibility/2006" xmlns:o="urn:schemas-microsoft-com:office:office" xmlns:r="http://schemas.openxmlformats.org/officeDocument/2006/relationships" xmlns:m="http://schemas.openxmlformats.org/officeDocument/2006/math" xmlns:v="urn:schemas-microsoft-com:vml" xmlns:wp14="http://schemas.microsoft.com/office/word/2010/wordprocessingDrawing" xmlns:wp="http://schemas.openxmlformats.org/drawingml/2006/wordprocessingDrawing" xmlns:w10="urn:schemas-microsoft-com:office:word" xmlns:w="http://schemas.openxmlformats.org/wordprocessingml/2006/main" xmlns:w14="http://schemas.microsoft.com/office/word/2010/wordml" xmlns:w15="http://schemas.microsoft.com/office/word/2012/wordml" xmlns:w16se="http://schemas.microsoft.com/office/word/2015/wordml/symex" xmlns:wpg="http://schemas.microsoft.com/office/word/2010/wordprocessingGroup" xmlns:wpi="http://schemas.microsoft.com/office/word/2010/wordprocessingInk" xmlns:wne="http://schemas.microsoft.com/office/word/2006/wordml" xmlns:wps="http://schemas.microsoft.com/office/word/2010/wordprocessingShape" mc:Ignorable="w14 w15 w16se wp14">
+<w:numbering xmlns:wpc="http://schemas.microsoft.com/office/word/2010/wordprocessingCanvas" xmlns:cx="http://schemas.microsoft.com/office/drawing/2014/chartex" xmlns:cx1="http://schemas.microsoft.com/office/drawing/2015/9/8/chartex" xmlns:cx2="http://schemas.microsoft.com/office/drawing/2015/10/21/chartex" xmlns:cx3="http://schemas.microsoft.com/office/drawing/2016/5/9/chartex" xmlns:cx4="http://schemas.microsoft.com/office/drawing/2016/5/10/chartex" xmlns:cx5="http://schemas.microsoft.com/office/drawing/2016/5/11/chartex" xmlns:cx6="http://schemas.microsoft.com/office/drawing/2016/5/12/chartex" xmlns:cx7="http://schemas.microsoft.com/office/drawing/2016/5/13/chartex" xmlns:cx8="http://schemas.microsoft.com/office/drawing/2016/5/14/chartex" xmlns:mc="http://schemas.openxmlformats.org/markup-compatibility/2006" xmlns:aink="http://schemas.microsoft.com/office/drawing/2016/ink" xmlns:am3d="http://schemas.microsoft.com/office/drawing/2017/model3d" xmlns:o="urn:schemas-microsoft-com:office:office" xmlns:r="http://schemas.openxmlformats.org/officeDocument/2006/relationships" xmlns:m="http://schemas.openxmlformats.org/officeDocument/2006/math" xmlns:v="urn:schemas-microsoft-com:vml" xmlns:wp14="http://schemas.microsoft.com/office/word/2010/wordprocessingDrawing" xmlns:wp="http://schemas.openxmlformats.org/drawingml/2006/wordprocessingDrawing" xmlns:w10="urn:schemas-microsoft-com:office:word" xmlns:w="http://schemas.openxmlformats.org/wordprocessingml/2006/main" xmlns:w14="http://schemas.microsoft.com/office/word/2010/wordml" xmlns:w15="http://schemas.microsoft.com/office/word/2012/wordml" xmlns:w16cid="http://schemas.microsoft.com/office/word/2016/wordml/cid" xmlns:w16se="http://schemas.microsoft.com/office/word/2015/wordml/symex" xmlns:wpg="http://schemas.microsoft.com/office/word/2010/wordprocessingGroup" xmlns:wpi="http://schemas.microsoft.com/office/word/2010/wordprocessingInk" xmlns:wne="http://schemas.microsoft.com/office/word/2006/wordml" xmlns:wps="http://schemas.microsoft.com/office/word/2010/wordprocessingShape" mc:Ignorable="w14 w15 w16se w16cid wp14">
   <w:abstractNum w:abstractNumId="0" w15:restartNumberingAfterBreak="0">
     <w:nsid w:val="01D4436D"/>
     <w:multiLevelType w:val="hybridMultilevel"/>
@@ -10127,7 +9943,7 @@
 </file>
 
 <file path=word/styles.xml><?xml version="1.0" encoding="utf-8"?>
-<w:styles xmlns:mc="http://schemas.openxmlformats.org/markup-compatibility/2006" xmlns:r="http://schemas.openxmlformats.org/officeDocument/2006/relationships" xmlns:w="http://schemas.openxmlformats.org/wordprocessingml/2006/main" xmlns:w14="http://schemas.microsoft.com/office/word/2010/wordml" xmlns:w15="http://schemas.microsoft.com/office/word/2012/wordml" xmlns:w16se="http://schemas.microsoft.com/office/word/2015/wordml/symex" mc:Ignorable="w14 w15 w16se">
+<w:styles xmlns:mc="http://schemas.openxmlformats.org/markup-compatibility/2006" xmlns:r="http://schemas.openxmlformats.org/officeDocument/2006/relationships" xmlns:w="http://schemas.openxmlformats.org/wordprocessingml/2006/main" xmlns:w14="http://schemas.microsoft.com/office/word/2010/wordml" xmlns:w15="http://schemas.microsoft.com/office/word/2012/wordml" xmlns:w16cid="http://schemas.microsoft.com/office/word/2016/wordml/cid" xmlns:w16se="http://schemas.microsoft.com/office/word/2015/wordml/symex" mc:Ignorable="w14 w15 w16se w16cid">
   <w:docDefaults>
     <w:rPrDefault>
       <w:rPr>
@@ -10139,7 +9955,7 @@
     </w:rPrDefault>
     <w:pPrDefault/>
   </w:docDefaults>
-  <w:latentStyles w:defLockedState="0" w:defUIPriority="99" w:defSemiHidden="0" w:defUnhideWhenUsed="0" w:defQFormat="0" w:count="371">
+  <w:latentStyles w:defLockedState="0" w:defUIPriority="99" w:defSemiHidden="0" w:defUnhideWhenUsed="0" w:defQFormat="0" w:count="377">
     <w:lsdException w:name="Normal" w:uiPriority="0" w:qFormat="1"/>
     <w:lsdException w:name="heading 1" w:uiPriority="9" w:qFormat="1"/>
     <w:lsdException w:name="heading 2" w:semiHidden="1" w:uiPriority="0" w:unhideWhenUsed="1" w:qFormat="1"/>
@@ -10511,6 +10327,12 @@
     <w:lsdException w:name="List Table 5 Dark Accent 6" w:uiPriority="50"/>
     <w:lsdException w:name="List Table 6 Colorful Accent 6" w:uiPriority="51"/>
     <w:lsdException w:name="List Table 7 Colorful Accent 6" w:uiPriority="52"/>
+    <w:lsdException w:name="Mention" w:semiHidden="1" w:unhideWhenUsed="1"/>
+    <w:lsdException w:name="Smart Hyperlink" w:semiHidden="1" w:unhideWhenUsed="1"/>
+    <w:lsdException w:name="Hashtag" w:semiHidden="1" w:unhideWhenUsed="1"/>
+    <w:lsdException w:name="Unresolved Mention" w:semiHidden="1" w:unhideWhenUsed="1"/>
+    <w:lsdException w:name="Smart Link" w:semiHidden="1" w:unhideWhenUsed="1"/>
+    <w:lsdException w:name="Smart Link Error" w:semiHidden="1" w:unhideWhenUsed="1"/>
   </w:latentStyles>
   <w:style w:type="paragraph" w:default="1" w:styleId="Normal">
     <w:name w:val="Normal"/>
@@ -11050,8 +10872,8 @@
       <w:szCs w:val="28"/>
     </w:rPr>
   </w:style>
-  <w:style w:type="character" w:customStyle="1" w:styleId="UnresolvedMention">
-    <w:name w:val="Unresolved Mention"/>
+  <w:style w:type="character" w:customStyle="1" w:styleId="UnresolvedMention1">
+    <w:name w:val="Unresolved Mention1"/>
     <w:basedOn w:val="DefaultParagraphFont"/>
     <w:uiPriority w:val="99"/>
     <w:rsid w:val="00AE7F9B"/>

</xml_diff>